<commit_message>
EL Guidelines Final Updates
</commit_message>
<xml_diff>
--- a/Elementary_Guidelines_22-23/Calc Manual/WBR_CalcManual_PK-2.docx
+++ b/Elementary_Guidelines_22-23/Calc Manual/WBR_CalcManual_PK-2.docx
@@ -119,10 +119,10 @@
           <w:szCs w:val="48"/>
         </w:rPr>
         <w:drawing>
-          <wp:inline distT="0" distB="0" distL="0" distR="0" wp14:anchorId="34B0E064" wp14:editId="2E3FD165">
-            <wp:extent cx="3511685" cy="3511685"/>
-            <wp:effectExtent l="0" t="0" r="6350" b="6350"/>
-            <wp:docPr id="5" name="Picture 5" descr="Logo, company name&#10;&#10;Description automatically generated"/>
+          <wp:inline distT="0" distB="0" distL="0" distR="0" wp14:anchorId="680E5B20" wp14:editId="3E2A7B54">
+            <wp:extent cx="3474720" cy="3474720"/>
+            <wp:effectExtent l="0" t="0" r="5080" b="5080"/>
+            <wp:docPr id="2" name="Picture 2"/>
             <wp:cNvGraphicFramePr>
               <a:graphicFrameLocks xmlns:a="http://schemas.openxmlformats.org/drawingml/2006/main" noChangeAspect="1"/>
             </wp:cNvGraphicFramePr>
@@ -130,7 +130,7 @@
               <a:graphicData uri="http://schemas.openxmlformats.org/drawingml/2006/picture">
                 <pic:pic xmlns:pic="http://schemas.openxmlformats.org/drawingml/2006/picture">
                   <pic:nvPicPr>
-                    <pic:cNvPr id="5" name="Picture 5" descr="Logo, company name&#10;&#10;Description automatically generated"/>
+                    <pic:cNvPr id="2" name="Picture 2"/>
                     <pic:cNvPicPr/>
                   </pic:nvPicPr>
                   <pic:blipFill>
@@ -148,7 +148,7 @@
                   <pic:spPr>
                     <a:xfrm>
                       <a:off x="0" y="0"/>
-                      <a:ext cx="3554940" cy="3554940"/>
+                      <a:ext cx="3474720" cy="3474720"/>
                     </a:xfrm>
                     <a:prstGeom prst="rect">
                       <a:avLst/>
@@ -508,10 +508,10 @@
           <w:noProof/>
         </w:rPr>
         <w:drawing>
-          <wp:inline distT="0" distB="0" distL="0" distR="0" wp14:anchorId="16F636A0" wp14:editId="7BD51043">
-            <wp:extent cx="5486400" cy="3633055"/>
+          <wp:inline distT="0" distB="0" distL="0" distR="0" wp14:anchorId="28F699E7" wp14:editId="177ED5C4">
+            <wp:extent cx="2901187" cy="1828800"/>
             <wp:effectExtent l="0" t="0" r="0" b="0"/>
-            <wp:docPr id="9" name="image5.png"/>
+            <wp:docPr id="28" name="Picture 28"/>
             <wp:cNvGraphicFramePr>
               <a:graphicFrameLocks xmlns:a="http://schemas.openxmlformats.org/drawingml/2006/main" noChangeAspect="1"/>
             </wp:cNvGraphicFramePr>
@@ -519,11 +519,11 @@
               <a:graphicData uri="http://schemas.openxmlformats.org/drawingml/2006/picture">
                 <pic:pic xmlns:pic="http://schemas.openxmlformats.org/drawingml/2006/picture">
                   <pic:nvPicPr>
-                    <pic:cNvPr id="10" name="image5.png"/>
+                    <pic:cNvPr id="1" name=""/>
                     <pic:cNvPicPr/>
                   </pic:nvPicPr>
                   <pic:blipFill>
-                    <a:blip r:embed="rId13" cstate="print"/>
+                    <a:blip r:embed="rId13"/>
                     <a:stretch>
                       <a:fillRect/>
                     </a:stretch>
@@ -531,7 +531,7 @@
                   <pic:spPr>
                     <a:xfrm>
                       <a:off x="0" y="0"/>
-                      <a:ext cx="5486400" cy="3633055"/>
+                      <a:ext cx="2901187" cy="1828800"/>
                     </a:xfrm>
                     <a:prstGeom prst="rect">
                       <a:avLst/>
@@ -731,6 +731,7 @@
     </w:p>
     <w:p>
       <w:pPr>
+        <w:jc w:val="center"/>
         <w:rPr>
           <w:rFonts w:ascii="Gentona Medium" w:hAnsi="Gentona Medium"/>
           <w:sz w:val="24"/>
@@ -741,10 +742,10 @@
           <w:noProof/>
         </w:rPr>
         <w:drawing>
-          <wp:inline distT="0" distB="0" distL="0" distR="0" wp14:anchorId="21A9D4A2" wp14:editId="46D41EF7">
-            <wp:extent cx="5486400" cy="3446145"/>
+          <wp:inline distT="0" distB="0" distL="0" distR="0" wp14:anchorId="34A97A3C" wp14:editId="7B457922">
+            <wp:extent cx="4397339" cy="1828800"/>
             <wp:effectExtent l="0" t="0" r="0" b="0"/>
-            <wp:docPr id="13" name="image6.png"/>
+            <wp:docPr id="59" name="Picture 59"/>
             <wp:cNvGraphicFramePr>
               <a:graphicFrameLocks xmlns:a="http://schemas.openxmlformats.org/drawingml/2006/main" noChangeAspect="1"/>
             </wp:cNvGraphicFramePr>
@@ -752,11 +753,11 @@
               <a:graphicData uri="http://schemas.openxmlformats.org/drawingml/2006/picture">
                 <pic:pic xmlns:pic="http://schemas.openxmlformats.org/drawingml/2006/picture">
                   <pic:nvPicPr>
-                    <pic:cNvPr id="14" name="image6.png"/>
+                    <pic:cNvPr id="1" name=""/>
                     <pic:cNvPicPr/>
                   </pic:nvPicPr>
                   <pic:blipFill>
-                    <a:blip r:embed="rId14" cstate="print"/>
+                    <a:blip r:embed="rId14"/>
                     <a:stretch>
                       <a:fillRect/>
                     </a:stretch>
@@ -764,7 +765,7 @@
                   <pic:spPr>
                     <a:xfrm>
                       <a:off x="0" y="0"/>
-                      <a:ext cx="5486400" cy="3446145"/>
+                      <a:ext cx="4397339" cy="1828800"/>
                     </a:xfrm>
                     <a:prstGeom prst="rect">
                       <a:avLst/>
@@ -776,14 +777,6 @@
           </wp:inline>
         </w:drawing>
       </w:r>
-    </w:p>
-    <w:p>
-      <w:pPr>
-        <w:rPr>
-          <w:rFonts w:ascii="Gentona Medium" w:hAnsi="Gentona Medium"/>
-          <w:sz w:val="24"/>
-        </w:rPr>
-      </w:pPr>
     </w:p>
     <w:p>
       <w:pPr>
@@ -2339,6 +2332,7 @@
       <w:pPr>
         <w:pStyle w:val="ListParagraph"/>
         <w:ind w:left="360"/>
+        <w:jc w:val="center"/>
         <w:rPr>
           <w:rFonts w:ascii="Gentona Medium" w:hAnsi="Gentona Medium"/>
           <w:sz w:val="24"/>
@@ -2349,10 +2343,10 @@
           <w:noProof/>
         </w:rPr>
         <w:drawing>
-          <wp:inline distT="0" distB="0" distL="0" distR="0" wp14:anchorId="5B7D0A15" wp14:editId="6866D991">
-            <wp:extent cx="5486400" cy="3622081"/>
+          <wp:inline distT="0" distB="0" distL="0" distR="0" wp14:anchorId="10698D53" wp14:editId="2DBE4BDD">
+            <wp:extent cx="2901187" cy="1828800"/>
             <wp:effectExtent l="0" t="0" r="0" b="0"/>
-            <wp:docPr id="31" name="image13.png"/>
+            <wp:docPr id="79" name="Picture 79"/>
             <wp:cNvGraphicFramePr>
               <a:graphicFrameLocks xmlns:a="http://schemas.openxmlformats.org/drawingml/2006/main" noChangeAspect="1"/>
             </wp:cNvGraphicFramePr>
@@ -2360,17 +2354,11 @@
               <a:graphicData uri="http://schemas.openxmlformats.org/drawingml/2006/picture">
                 <pic:pic xmlns:pic="http://schemas.openxmlformats.org/drawingml/2006/picture">
                   <pic:nvPicPr>
-                    <pic:cNvPr id="32" name="image13.png"/>
+                    <pic:cNvPr id="1" name=""/>
                     <pic:cNvPicPr/>
                   </pic:nvPicPr>
                   <pic:blipFill>
-                    <a:blip r:embed="rId21" cstate="print">
-                      <a:extLst>
-                        <a:ext uri="{28A0092B-C50C-407E-A947-70E740481C1C}">
-                          <a14:useLocalDpi xmlns:a14="http://schemas.microsoft.com/office/drawing/2010/main" val="0"/>
-                        </a:ext>
-                      </a:extLst>
-                    </a:blip>
+                    <a:blip r:embed="rId21"/>
                     <a:stretch>
                       <a:fillRect/>
                     </a:stretch>
@@ -2378,7 +2366,7 @@
                   <pic:spPr>
                     <a:xfrm>
                       <a:off x="0" y="0"/>
-                      <a:ext cx="5486400" cy="3622081"/>
+                      <a:ext cx="2901187" cy="1828800"/>
                     </a:xfrm>
                     <a:prstGeom prst="rect">
                       <a:avLst/>
@@ -3814,6 +3802,9 @@
       </w:r>
     </w:p>
   </w:endnote>
+  <w:endnote w:type="continuationNotice" w:id="1">
+    <w:p/>
+  </w:endnote>
 </w:endnotes>
 </file>
 
@@ -3832,6 +3823,9 @@
         <w:continuationSeparator/>
       </w:r>
     </w:p>
+  </w:footnote>
+  <w:footnote w:type="continuationNotice" w:id="1">
+    <w:p/>
   </w:footnote>
 </w:footnotes>
 </file>
@@ -3883,10 +3877,10 @@
               <w:szCs w:val="48"/>
             </w:rPr>
             <w:drawing>
-              <wp:inline distT="0" distB="0" distL="0" distR="0" wp14:anchorId="07E6483B" wp14:editId="3E58A464">
+              <wp:inline distT="0" distB="0" distL="0" distR="0" wp14:anchorId="0F7BC31F" wp14:editId="3F8BFB6C">
                 <wp:extent cx="914400" cy="914400"/>
                 <wp:effectExtent l="0" t="0" r="0" b="0"/>
-                <wp:docPr id="6" name="Picture 6" descr="Logo, company name&#10;&#10;Description automatically generated"/>
+                <wp:docPr id="3" name="Picture 3"/>
                 <wp:cNvGraphicFramePr>
                   <a:graphicFrameLocks xmlns:a="http://schemas.openxmlformats.org/drawingml/2006/main" noChangeAspect="1"/>
                 </wp:cNvGraphicFramePr>
@@ -3894,7 +3888,7 @@
                   <a:graphicData uri="http://schemas.openxmlformats.org/drawingml/2006/picture">
                     <pic:pic xmlns:pic="http://schemas.openxmlformats.org/drawingml/2006/picture">
                       <pic:nvPicPr>
-                        <pic:cNvPr id="5" name="Picture 5" descr="Logo, company name&#10;&#10;Description automatically generated"/>
+                        <pic:cNvPr id="2" name="Picture 2"/>
                         <pic:cNvPicPr/>
                       </pic:nvPicPr>
                       <pic:blipFill>
@@ -5652,17 +5646,6 @@
 </file>
 
 <file path=customXml/item1.xml><?xml version="1.0" encoding="utf-8"?>
-<p:properties xmlns:p="http://schemas.microsoft.com/office/2006/metadata/properties" xmlns:xsi="http://www.w3.org/2001/XMLSchema-instance" xmlns:pc="http://schemas.microsoft.com/office/infopath/2007/PartnerControls">
-  <documentManagement>
-    <TaxCatchAll xmlns="5aa0996f-dc7a-4da6-8cea-c22699ffe3b1" xsi:nil="true"/>
-    <lcf76f155ced4ddcb4097134ff3c332f xmlns="22e816e3-8c43-430f-ba14-c8d96e7eecd8">
-      <Terms xmlns="http://schemas.microsoft.com/office/infopath/2007/PartnerControls"/>
-    </lcf76f155ced4ddcb4097134ff3c332f>
-  </documentManagement>
-</p:properties>
-</file>
-
-<file path=customXml/item2.xml><?xml version="1.0" encoding="utf-8"?>
 <ct:contentTypeSchema xmlns:ct="http://schemas.microsoft.com/office/2006/metadata/contentType" xmlns:ma="http://schemas.microsoft.com/office/2006/metadata/properties/metaAttributes" ct:_="" ma:_="" ma:contentTypeName="Document" ma:contentTypeID="0x010100657D09B57C48A3478D3E63EC3222C9CD" ma:contentTypeVersion="8" ma:contentTypeDescription="Create a new document." ma:contentTypeScope="" ma:versionID="1a339f2a1ba3d92d11d29f3958f4e6d2">
   <xsd:schema xmlns:xsd="http://www.w3.org/2001/XMLSchema" xmlns:xs="http://www.w3.org/2001/XMLSchema" xmlns:p="http://schemas.microsoft.com/office/2006/metadata/properties" xmlns:ns2="22e816e3-8c43-430f-ba14-c8d96e7eecd8" xmlns:ns3="5aa0996f-dc7a-4da6-8cea-c22699ffe3b1" targetNamespace="http://schemas.microsoft.com/office/2006/metadata/properties" ma:root="true" ma:fieldsID="49e865b32cd2399e04af75f97310f355" ns2:_="" ns3:_="">
     <xsd:import namespace="22e816e3-8c43-430f-ba14-c8d96e7eecd8"/>
@@ -5839,7 +5822,7 @@
 </ct:contentTypeSchema>
 </file>
 
-<file path=customXml/item3.xml><?xml version="1.0" encoding="utf-8"?>
+<file path=customXml/item2.xml><?xml version="1.0" encoding="utf-8"?>
 <?mso-contentType ?>
 <FormTemplates xmlns="http://schemas.microsoft.com/sharepoint/v3/contenttype/forms">
   <Display>DocumentLibraryForm</Display>
@@ -5848,18 +5831,18 @@
 </FormTemplates>
 </file>
 
-<file path=customXml/itemProps1.xml><?xml version="1.0" encoding="utf-8"?>
-<ds:datastoreItem xmlns:ds="http://schemas.openxmlformats.org/officeDocument/2006/customXml" ds:itemID="{5C93D557-0D87-4F0D-85B0-819274322956}">
-  <ds:schemaRefs>
-    <ds:schemaRef ds:uri="http://schemas.microsoft.com/office/2006/metadata/properties"/>
-    <ds:schemaRef ds:uri="http://schemas.microsoft.com/office/infopath/2007/PartnerControls"/>
-    <ds:schemaRef ds:uri="5aa0996f-dc7a-4da6-8cea-c22699ffe3b1"/>
-    <ds:schemaRef ds:uri="22e816e3-8c43-430f-ba14-c8d96e7eecd8"/>
-  </ds:schemaRefs>
-</ds:datastoreItem>
+<file path=customXml/item3.xml><?xml version="1.0" encoding="utf-8"?>
+<p:properties xmlns:p="http://schemas.microsoft.com/office/2006/metadata/properties" xmlns:xsi="http://www.w3.org/2001/XMLSchema-instance" xmlns:pc="http://schemas.microsoft.com/office/infopath/2007/PartnerControls">
+  <documentManagement>
+    <TaxCatchAll xmlns="5aa0996f-dc7a-4da6-8cea-c22699ffe3b1" xsi:nil="true"/>
+    <lcf76f155ced4ddcb4097134ff3c332f xmlns="22e816e3-8c43-430f-ba14-c8d96e7eecd8">
+      <Terms xmlns="http://schemas.microsoft.com/office/infopath/2007/PartnerControls"/>
+    </lcf76f155ced4ddcb4097134ff3c332f>
+  </documentManagement>
+</p:properties>
 </file>
 
-<file path=customXml/itemProps2.xml><?xml version="1.0" encoding="utf-8"?>
+<file path=customXml/itemProps1.xml><?xml version="1.0" encoding="utf-8"?>
 <ds:datastoreItem xmlns:ds="http://schemas.openxmlformats.org/officeDocument/2006/customXml" ds:itemID="{589F5EAD-3D15-4ED7-BF3E-343826FA3C87}">
   <ds:schemaRefs>
     <ds:schemaRef ds:uri="http://schemas.microsoft.com/office/2006/metadata/contentType"/>
@@ -5878,10 +5861,21 @@
 </ds:datastoreItem>
 </file>
 
-<file path=customXml/itemProps3.xml><?xml version="1.0" encoding="utf-8"?>
+<file path=customXml/itemProps2.xml><?xml version="1.0" encoding="utf-8"?>
 <ds:datastoreItem xmlns:ds="http://schemas.openxmlformats.org/officeDocument/2006/customXml" ds:itemID="{6C04F5C1-63DF-4F4A-B325-FB4830BFD481}">
   <ds:schemaRefs>
     <ds:schemaRef ds:uri="http://schemas.microsoft.com/sharepoint/v3/contenttype/forms"/>
   </ds:schemaRefs>
 </ds:datastoreItem>
+</file>
+
+<file path=customXml/itemProps3.xml><?xml version="1.0" encoding="utf-8"?>
+<ds:datastoreItem xmlns:ds="http://schemas.openxmlformats.org/officeDocument/2006/customXml" ds:itemID="{5C93D557-0D87-4F0D-85B0-819274322956}">
+  <ds:schemaRefs>
+    <ds:schemaRef ds:uri="http://schemas.microsoft.com/office/2006/metadata/properties"/>
+    <ds:schemaRef ds:uri="http://schemas.microsoft.com/office/infopath/2007/PartnerControls"/>
+    <ds:schemaRef ds:uri="5aa0996f-dc7a-4da6-8cea-c22699ffe3b1"/>
+    <ds:schemaRef ds:uri="22e816e3-8c43-430f-ba14-c8d96e7eecd8"/>
+  </ds:schemaRefs>
+</ds:datastoreItem>
 </file>
</xml_diff>